<commit_message>
Nueva versión del MER
</commit_message>
<xml_diff>
--- a/MER/Bitácora.docx
+++ b/MER/Bitácora.docx
@@ -5,6 +5,18 @@
     <w:p>
       <w:r>
         <w:t>Bitácora</w:t>
+      </w:r>
+    </w:p>
+    <w:p>
+      <w:pPr>
+        <w:pStyle w:val="Prrafodelista"/>
+        <w:numPr>
+          <w:ilvl w:val="0"/>
+          <w:numId w:val="3"/>
+        </w:numPr>
+      </w:pPr>
+      <w:r>
+        <w:t xml:space="preserve">La agregación representa a los partidos </w:t>
       </w:r>
     </w:p>
     <w:p>
@@ -165,8 +177,238 @@
       </w:rPr>
     </w:lvl>
   </w:abstractNum>
+  <w:abstractNum w:abstractNumId="1" w15:restartNumberingAfterBreak="0">
+    <w:nsid w:val="48867140"/>
+    <w:multiLevelType w:val="hybridMultilevel"/>
+    <w:tmpl w:val="17C088F8"/>
+    <w:lvl w:ilvl="0" w:tplc="37E0F6EA">
+      <w:numFmt w:val="bullet"/>
+      <w:lvlText w:val=""/>
+      <w:lvlJc w:val="left"/>
+      <w:pPr>
+        <w:ind w:left="720" w:hanging="360"/>
+      </w:pPr>
+      <w:rPr>
+        <w:rFonts w:ascii="Symbol" w:eastAsiaTheme="minorHAnsi" w:hAnsi="Symbol" w:cstheme="minorBidi" w:hint="default"/>
+      </w:rPr>
+    </w:lvl>
+    <w:lvl w:ilvl="1" w:tplc="380A0003" w:tentative="1">
+      <w:start w:val="1"/>
+      <w:numFmt w:val="bullet"/>
+      <w:lvlText w:val="o"/>
+      <w:lvlJc w:val="left"/>
+      <w:pPr>
+        <w:ind w:left="1440" w:hanging="360"/>
+      </w:pPr>
+      <w:rPr>
+        <w:rFonts w:ascii="Courier New" w:hAnsi="Courier New" w:cs="Courier New" w:hint="default"/>
+      </w:rPr>
+    </w:lvl>
+    <w:lvl w:ilvl="2" w:tplc="380A0005" w:tentative="1">
+      <w:start w:val="1"/>
+      <w:numFmt w:val="bullet"/>
+      <w:lvlText w:val=""/>
+      <w:lvlJc w:val="left"/>
+      <w:pPr>
+        <w:ind w:left="2160" w:hanging="360"/>
+      </w:pPr>
+      <w:rPr>
+        <w:rFonts w:ascii="Wingdings" w:hAnsi="Wingdings" w:hint="default"/>
+      </w:rPr>
+    </w:lvl>
+    <w:lvl w:ilvl="3" w:tplc="380A0001" w:tentative="1">
+      <w:start w:val="1"/>
+      <w:numFmt w:val="bullet"/>
+      <w:lvlText w:val=""/>
+      <w:lvlJc w:val="left"/>
+      <w:pPr>
+        <w:ind w:left="2880" w:hanging="360"/>
+      </w:pPr>
+      <w:rPr>
+        <w:rFonts w:ascii="Symbol" w:hAnsi="Symbol" w:hint="default"/>
+      </w:rPr>
+    </w:lvl>
+    <w:lvl w:ilvl="4" w:tplc="380A0003" w:tentative="1">
+      <w:start w:val="1"/>
+      <w:numFmt w:val="bullet"/>
+      <w:lvlText w:val="o"/>
+      <w:lvlJc w:val="left"/>
+      <w:pPr>
+        <w:ind w:left="3600" w:hanging="360"/>
+      </w:pPr>
+      <w:rPr>
+        <w:rFonts w:ascii="Courier New" w:hAnsi="Courier New" w:cs="Courier New" w:hint="default"/>
+      </w:rPr>
+    </w:lvl>
+    <w:lvl w:ilvl="5" w:tplc="380A0005" w:tentative="1">
+      <w:start w:val="1"/>
+      <w:numFmt w:val="bullet"/>
+      <w:lvlText w:val=""/>
+      <w:lvlJc w:val="left"/>
+      <w:pPr>
+        <w:ind w:left="4320" w:hanging="360"/>
+      </w:pPr>
+      <w:rPr>
+        <w:rFonts w:ascii="Wingdings" w:hAnsi="Wingdings" w:hint="default"/>
+      </w:rPr>
+    </w:lvl>
+    <w:lvl w:ilvl="6" w:tplc="380A0001" w:tentative="1">
+      <w:start w:val="1"/>
+      <w:numFmt w:val="bullet"/>
+      <w:lvlText w:val=""/>
+      <w:lvlJc w:val="left"/>
+      <w:pPr>
+        <w:ind w:left="5040" w:hanging="360"/>
+      </w:pPr>
+      <w:rPr>
+        <w:rFonts w:ascii="Symbol" w:hAnsi="Symbol" w:hint="default"/>
+      </w:rPr>
+    </w:lvl>
+    <w:lvl w:ilvl="7" w:tplc="380A0003" w:tentative="1">
+      <w:start w:val="1"/>
+      <w:numFmt w:val="bullet"/>
+      <w:lvlText w:val="o"/>
+      <w:lvlJc w:val="left"/>
+      <w:pPr>
+        <w:ind w:left="5760" w:hanging="360"/>
+      </w:pPr>
+      <w:rPr>
+        <w:rFonts w:ascii="Courier New" w:hAnsi="Courier New" w:cs="Courier New" w:hint="default"/>
+      </w:rPr>
+    </w:lvl>
+    <w:lvl w:ilvl="8" w:tplc="380A0005" w:tentative="1">
+      <w:start w:val="1"/>
+      <w:numFmt w:val="bullet"/>
+      <w:lvlText w:val=""/>
+      <w:lvlJc w:val="left"/>
+      <w:pPr>
+        <w:ind w:left="6480" w:hanging="360"/>
+      </w:pPr>
+      <w:rPr>
+        <w:rFonts w:ascii="Wingdings" w:hAnsi="Wingdings" w:hint="default"/>
+      </w:rPr>
+    </w:lvl>
+  </w:abstractNum>
+  <w:abstractNum w:abstractNumId="2" w15:restartNumberingAfterBreak="0">
+    <w:nsid w:val="5CAA2D67"/>
+    <w:multiLevelType w:val="hybridMultilevel"/>
+    <w:tmpl w:val="3E5824E6"/>
+    <w:lvl w:ilvl="0" w:tplc="B004FA4E">
+      <w:numFmt w:val="bullet"/>
+      <w:lvlText w:val=""/>
+      <w:lvlJc w:val="left"/>
+      <w:pPr>
+        <w:ind w:left="720" w:hanging="360"/>
+      </w:pPr>
+      <w:rPr>
+        <w:rFonts w:ascii="Symbol" w:eastAsiaTheme="minorHAnsi" w:hAnsi="Symbol" w:cstheme="minorBidi" w:hint="default"/>
+      </w:rPr>
+    </w:lvl>
+    <w:lvl w:ilvl="1" w:tplc="380A0003" w:tentative="1">
+      <w:start w:val="1"/>
+      <w:numFmt w:val="bullet"/>
+      <w:lvlText w:val="o"/>
+      <w:lvlJc w:val="left"/>
+      <w:pPr>
+        <w:ind w:left="1440" w:hanging="360"/>
+      </w:pPr>
+      <w:rPr>
+        <w:rFonts w:ascii="Courier New" w:hAnsi="Courier New" w:cs="Courier New" w:hint="default"/>
+      </w:rPr>
+    </w:lvl>
+    <w:lvl w:ilvl="2" w:tplc="380A0005" w:tentative="1">
+      <w:start w:val="1"/>
+      <w:numFmt w:val="bullet"/>
+      <w:lvlText w:val=""/>
+      <w:lvlJc w:val="left"/>
+      <w:pPr>
+        <w:ind w:left="2160" w:hanging="360"/>
+      </w:pPr>
+      <w:rPr>
+        <w:rFonts w:ascii="Wingdings" w:hAnsi="Wingdings" w:hint="default"/>
+      </w:rPr>
+    </w:lvl>
+    <w:lvl w:ilvl="3" w:tplc="380A0001" w:tentative="1">
+      <w:start w:val="1"/>
+      <w:numFmt w:val="bullet"/>
+      <w:lvlText w:val=""/>
+      <w:lvlJc w:val="left"/>
+      <w:pPr>
+        <w:ind w:left="2880" w:hanging="360"/>
+      </w:pPr>
+      <w:rPr>
+        <w:rFonts w:ascii="Symbol" w:hAnsi="Symbol" w:hint="default"/>
+      </w:rPr>
+    </w:lvl>
+    <w:lvl w:ilvl="4" w:tplc="380A0003" w:tentative="1">
+      <w:start w:val="1"/>
+      <w:numFmt w:val="bullet"/>
+      <w:lvlText w:val="o"/>
+      <w:lvlJc w:val="left"/>
+      <w:pPr>
+        <w:ind w:left="3600" w:hanging="360"/>
+      </w:pPr>
+      <w:rPr>
+        <w:rFonts w:ascii="Courier New" w:hAnsi="Courier New" w:cs="Courier New" w:hint="default"/>
+      </w:rPr>
+    </w:lvl>
+    <w:lvl w:ilvl="5" w:tplc="380A0005" w:tentative="1">
+      <w:start w:val="1"/>
+      <w:numFmt w:val="bullet"/>
+      <w:lvlText w:val=""/>
+      <w:lvlJc w:val="left"/>
+      <w:pPr>
+        <w:ind w:left="4320" w:hanging="360"/>
+      </w:pPr>
+      <w:rPr>
+        <w:rFonts w:ascii="Wingdings" w:hAnsi="Wingdings" w:hint="default"/>
+      </w:rPr>
+    </w:lvl>
+    <w:lvl w:ilvl="6" w:tplc="380A0001" w:tentative="1">
+      <w:start w:val="1"/>
+      <w:numFmt w:val="bullet"/>
+      <w:lvlText w:val=""/>
+      <w:lvlJc w:val="left"/>
+      <w:pPr>
+        <w:ind w:left="5040" w:hanging="360"/>
+      </w:pPr>
+      <w:rPr>
+        <w:rFonts w:ascii="Symbol" w:hAnsi="Symbol" w:hint="default"/>
+      </w:rPr>
+    </w:lvl>
+    <w:lvl w:ilvl="7" w:tplc="380A0003" w:tentative="1">
+      <w:start w:val="1"/>
+      <w:numFmt w:val="bullet"/>
+      <w:lvlText w:val="o"/>
+      <w:lvlJc w:val="left"/>
+      <w:pPr>
+        <w:ind w:left="5760" w:hanging="360"/>
+      </w:pPr>
+      <w:rPr>
+        <w:rFonts w:ascii="Courier New" w:hAnsi="Courier New" w:cs="Courier New" w:hint="default"/>
+      </w:rPr>
+    </w:lvl>
+    <w:lvl w:ilvl="8" w:tplc="380A0005" w:tentative="1">
+      <w:start w:val="1"/>
+      <w:numFmt w:val="bullet"/>
+      <w:lvlText w:val=""/>
+      <w:lvlJc w:val="left"/>
+      <w:pPr>
+        <w:ind w:left="6480" w:hanging="360"/>
+      </w:pPr>
+      <w:rPr>
+        <w:rFonts w:ascii="Wingdings" w:hAnsi="Wingdings" w:hint="default"/>
+      </w:rPr>
+    </w:lvl>
+  </w:abstractNum>
   <w:num w:numId="1" w16cid:durableId="966013901">
     <w:abstractNumId w:val="0"/>
+  </w:num>
+  <w:num w:numId="2" w16cid:durableId="1609119699">
+    <w:abstractNumId w:val="2"/>
+  </w:num>
+  <w:num w:numId="3" w16cid:durableId="296381811">
+    <w:abstractNumId w:val="1"/>
   </w:num>
 </w:numbering>
 </file>

</xml_diff>

<commit_message>
Nuevas modificaciones en el MER
</commit_message>
<xml_diff>
--- a/MER/Bitácora.docx
+++ b/MER/Bitácora.docx
@@ -16,12 +16,25 @@
         </w:numPr>
       </w:pPr>
       <w:r>
-        <w:t xml:space="preserve">La agregación representa a los partidos </w:t>
+        <w:t xml:space="preserve">La agregación </w:t>
+      </w:r>
+      <w:r>
+        <w:t xml:space="preserve">más interna </w:t>
+      </w:r>
+      <w:r>
+        <w:t xml:space="preserve">representa a los partidos </w:t>
       </w:r>
     </w:p>
     <w:p>
+      <w:pPr>
+        <w:pStyle w:val="Prrafodelista"/>
+        <w:numPr>
+          <w:ilvl w:val="0"/>
+          <w:numId w:val="3"/>
+        </w:numPr>
+      </w:pPr>
       <w:r>
-        <w:t>Decisiones en cuanto al usuario</w:t>
+        <w:t>La segunda agregación externa es con propósito de saber de que campeonato el alumno esta prediciendo el equipo campeón y subcampeón.</w:t>
       </w:r>
     </w:p>
     <w:p>
@@ -29,19 +42,35 @@
         <w:pStyle w:val="Prrafodelista"/>
         <w:numPr>
           <w:ilvl w:val="0"/>
-          <w:numId w:val="1"/>
+          <w:numId w:val="3"/>
         </w:numPr>
       </w:pPr>
       <w:r>
-        <w:t>Se utilizará “</w:t>
+        <w:t>Se utilizará “ci” como identificador ya que de esta forma evitaremos que una misma persona se cree más de una cuenta en el sistema.</w:t>
       </w:r>
-      <w:proofErr w:type="spellStart"/>
+    </w:p>
+    <w:p>
+      <w:pPr>
+        <w:pStyle w:val="Prrafodelista"/>
+        <w:numPr>
+          <w:ilvl w:val="0"/>
+          <w:numId w:val="3"/>
+        </w:numPr>
+      </w:pPr>
       <w:r>
-        <w:t>ci</w:t>
+        <w:t>Un alumno pertenece a por lo menos a una carrera.</w:t>
       </w:r>
-      <w:proofErr w:type="spellEnd"/>
+    </w:p>
+    <w:p>
+      <w:pPr>
+        <w:pStyle w:val="Prrafodelista"/>
+        <w:numPr>
+          <w:ilvl w:val="0"/>
+          <w:numId w:val="3"/>
+        </w:numPr>
+      </w:pPr>
       <w:r>
-        <w:t>” como identificador ya que de esta forma evitaremos que una misma persona se cree más de una cuenta en el sistema.</w:t>
+        <w:t xml:space="preserve">Un equipo por lo menos juega un partido </w:t>
       </w:r>
     </w:p>
     <w:p/>

</xml_diff>

<commit_message>
Modificaciones en el MER
</commit_message>
<xml_diff>
--- a/MER/Bitácora.docx
+++ b/MER/Bitácora.docx
@@ -22,7 +22,24 @@
         <w:t xml:space="preserve">más interna </w:t>
       </w:r>
       <w:r>
-        <w:t xml:space="preserve">representa a los partidos </w:t>
+        <w:t xml:space="preserve">representa a los </w:t>
+      </w:r>
+      <w:proofErr w:type="gramStart"/>
+      <w:r>
+        <w:t>partidos</w:t>
+      </w:r>
+      <w:r>
+        <w:t xml:space="preserve"> </w:t>
+      </w:r>
+      <w:r>
+        <w:t xml:space="preserve"> </w:t>
+      </w:r>
+      <w:r>
+        <w:t>y</w:t>
+      </w:r>
+      <w:proofErr w:type="gramEnd"/>
+      <w:r>
+        <w:t xml:space="preserve"> además sirve para saber a que campeonato hace referencia la predicción de campeón y subcampeón del alumno </w:t>
       </w:r>
     </w:p>
     <w:p>
@@ -34,7 +51,10 @@
         </w:numPr>
       </w:pPr>
       <w:r>
-        <w:t>La segunda agregación externa es con propósito de saber de que campeonato el alumno esta prediciendo el equipo campeón y subcampeón.</w:t>
+        <w:t xml:space="preserve">La segunda agregación externa es con propósito de saber </w:t>
+      </w:r>
+      <w:r>
+        <w:t xml:space="preserve">a que campeonato y a que fase pertenece el partido </w:t>
       </w:r>
     </w:p>
     <w:p>
@@ -46,7 +66,15 @@
         </w:numPr>
       </w:pPr>
       <w:r>
-        <w:t>Se utilizará “ci” como identificador ya que de esta forma evitaremos que una misma persona se cree más de una cuenta en el sistema.</w:t>
+        <w:t>Se utilizará “</w:t>
+      </w:r>
+      <w:proofErr w:type="spellStart"/>
+      <w:r>
+        <w:t>ci</w:t>
+      </w:r>
+      <w:proofErr w:type="spellEnd"/>
+      <w:r>
+        <w:t>” como identificador ya que de esta forma evitaremos que una misma persona se cree más de una cuenta en el sistema.</w:t>
       </w:r>
     </w:p>
     <w:p>

</xml_diff>